<commit_message>
Finished CRUD with table Employees
</commit_message>
<xml_diff>
--- a/PRUEBAS INICIALES.docx
+++ b/PRUEBAS INICIALES.docx
@@ -3,51 +3,109 @@
 <w:document xmlns:wpc="http://schemas.microsoft.com/office/word/2010/wordprocessingCanvas" xmlns:cx="http://schemas.microsoft.com/office/drawing/2014/chartex" xmlns:cx1="http://schemas.microsoft.com/office/drawing/2015/9/8/chartex" xmlns:cx2="http://schemas.microsoft.com/office/drawing/2015/10/21/chartex" xmlns:cx3="http://schemas.microsoft.com/office/drawing/2016/5/9/chartex" xmlns:cx4="http://schemas.microsoft.com/office/drawing/2016/5/10/chartex" xmlns:cx5="http://schemas.microsoft.com/office/drawing/2016/5/11/chartex" xmlns:cx6="http://schemas.microsoft.com/office/drawing/2016/5/12/chartex" xmlns:cx7="http://schemas.microsoft.com/office/drawing/2016/5/13/chartex" xmlns:cx8="http://schemas.microsoft.com/office/drawing/2016/5/14/chartex" xmlns:mc="http://schemas.openxmlformats.org/markup-compatibility/2006" xmlns:aink="http://schemas.microsoft.com/office/drawing/2016/ink" xmlns:am3d="http://schemas.microsoft.com/office/drawing/2017/model3d" xmlns:o="urn:schemas-microsoft-com:office:office" xmlns:r="http://schemas.openxmlformats.org/officeDocument/2006/relationships" xmlns:m="http://schemas.openxmlformats.org/officeDocument/2006/math" xmlns:v="urn:schemas-microsoft-com:vml" xmlns:wp14="http://schemas.microsoft.com/office/word/2010/wordprocessingDrawing" xmlns:wp="http://schemas.openxmlformats.org/drawingml/2006/wordprocessingDrawing" xmlns:w10="urn:schemas-microsoft-com:office:word" xmlns:w="http://schemas.openxmlformats.org/wordprocessingml/2006/main" xmlns:w14="http://schemas.microsoft.com/office/word/2010/wordml" xmlns:w15="http://schemas.microsoft.com/office/word/2012/wordml" xmlns:w16cex="http://schemas.microsoft.com/office/word/2018/wordml/cex" xmlns:w16cid="http://schemas.microsoft.com/office/word/2016/wordml/cid" xmlns:w16="http://schemas.microsoft.com/office/word/2018/wordml" xmlns:w16sdtdh="http://schemas.microsoft.com/office/word/2020/wordml/sdtdatahash" xmlns:w16se="http://schemas.microsoft.com/office/word/2015/wordml/symex" xmlns:wpg="http://schemas.microsoft.com/office/word/2010/wordprocessingGroup" xmlns:wpi="http://schemas.microsoft.com/office/word/2010/wordprocessingInk" xmlns:wne="http://schemas.microsoft.com/office/word/2006/wordml" xmlns:wps="http://schemas.microsoft.com/office/word/2010/wordprocessingShape" mc:Ignorable="w14 w15 w16se w16cid w16 w16cex w16sdtdh wp14">
   <w:body>
     <w:p>
-      <w:r>
+      <w:pPr>
+        <w:rPr>
+          <w:b/>
+          <w:bCs/>
+        </w:rPr>
+      </w:pPr>
+      <w:r>
+        <w:rPr>
+          <w:b/>
+          <w:bCs/>
+        </w:rPr>
         <w:t>Pruebas iniciales</w:t>
       </w:r>
     </w:p>
     <w:p>
+      <w:pPr>
+        <w:rPr>
+          <w:b/>
+          <w:bCs/>
+        </w:rPr>
+      </w:pPr>
       <w:hyperlink r:id="rId5" w:history="1">
         <w:r>
           <w:rPr>
             <w:rStyle w:val="Hipervnculo"/>
+            <w:b/>
+            <w:bCs/>
           </w:rPr>
           <w:t>https://www.youtube.com/watch?v=VmtOP5sEH68</w:t>
         </w:r>
       </w:hyperlink>
       <w:r>
+        <w:rPr>
+          <w:b/>
+          <w:bCs/>
+        </w:rPr>
         <w:t xml:space="preserve"> </w:t>
       </w:r>
       <w:r>
+        <w:rPr>
+          <w:b/>
+          <w:bCs/>
+        </w:rPr>
         <w:sym w:font="Wingdings" w:char="F0DF"/>
       </w:r>
       <w:r>
+        <w:rPr>
+          <w:b/>
+          <w:bCs/>
+        </w:rPr>
         <w:t xml:space="preserve"> VIDEO EXPLICACION</w:t>
       </w:r>
     </w:p>
     <w:p>
+      <w:pPr>
+        <w:rPr>
+          <w:b/>
+          <w:bCs/>
+        </w:rPr>
+      </w:pPr>
       <w:hyperlink r:id="rId6" w:history="1">
         <w:r>
           <w:rPr>
             <w:rStyle w:val="Hipervnculo"/>
+            <w:b/>
+            <w:bCs/>
           </w:rPr>
           <w:t>https://www.youtube.com/watch?v=IJSrPKlJixA</w:t>
         </w:r>
       </w:hyperlink>
       <w:r>
+        <w:rPr>
+          <w:b/>
+          <w:bCs/>
+        </w:rPr>
         <w:t xml:space="preserve"> </w:t>
       </w:r>
       <w:r>
+        <w:rPr>
+          <w:b/>
+          <w:bCs/>
+        </w:rPr>
         <w:sym w:font="Wingdings" w:char="F0DF"/>
       </w:r>
       <w:r>
+        <w:rPr>
+          <w:b/>
+          <w:bCs/>
+        </w:rPr>
         <w:t xml:space="preserve"> VIDEO EXPLICACIÓN</w:t>
       </w:r>
       <w:r>
+        <w:rPr>
+          <w:b/>
+          <w:bCs/>
+        </w:rPr>
         <w:t xml:space="preserve"> – Min </w:t>
       </w:r>
       <w:r>
+        <w:rPr>
+          <w:b/>
+          <w:bCs/>
+        </w:rPr>
         <w:t>54:06</w:t>
       </w:r>
     </w:p>
@@ -58,39 +116,82 @@
           <w:ilvl w:val="0"/>
           <w:numId w:val="1"/>
         </w:numPr>
-      </w:pPr>
-      <w:r>
+        <w:rPr>
+          <w:b/>
+          <w:bCs/>
+        </w:rPr>
+      </w:pPr>
+      <w:r>
+        <w:rPr>
+          <w:b/>
+          <w:bCs/>
+        </w:rPr>
         <w:t xml:space="preserve">Instalación de </w:t>
       </w:r>
       <w:proofErr w:type="spellStart"/>
       <w:r>
+        <w:rPr>
+          <w:b/>
+          <w:bCs/>
+        </w:rPr>
         <w:t>Composer</w:t>
       </w:r>
       <w:proofErr w:type="spellEnd"/>
       <w:r>
+        <w:rPr>
+          <w:b/>
+          <w:bCs/>
+        </w:rPr>
         <w:t xml:space="preserve"> (Requerido para instalar Lumen)</w:t>
       </w:r>
     </w:p>
     <w:p>
+      <w:pPr>
+        <w:rPr>
+          <w:b/>
+          <w:bCs/>
+        </w:rPr>
+      </w:pPr>
       <w:hyperlink r:id="rId7" w:history="1">
         <w:r>
           <w:rPr>
             <w:rStyle w:val="Hipervnculo"/>
+            <w:b/>
+            <w:bCs/>
           </w:rPr>
           <w:t>https://getcomposer.org/download/</w:t>
         </w:r>
       </w:hyperlink>
       <w:r>
+        <w:rPr>
+          <w:b/>
+          <w:bCs/>
+        </w:rPr>
         <w:t xml:space="preserve"> </w:t>
       </w:r>
       <w:r>
+        <w:rPr>
+          <w:b/>
+          <w:bCs/>
+        </w:rPr>
         <w:sym w:font="Wingdings" w:char="F0DF"/>
       </w:r>
       <w:r>
+        <w:rPr>
+          <w:b/>
+          <w:bCs/>
+        </w:rPr>
         <w:t xml:space="preserve"> SE INSTALA DESDE AQUI</w:t>
       </w:r>
     </w:p>
-    <w:p/>
+    <w:p>
+      <w:pPr>
+        <w:rPr>
+          <w:b/>
+          <w:bCs/>
+        </w:rPr>
+      </w:pPr>
+    </w:p>
     <w:p>
       <w:pPr>
         <w:pStyle w:val="Prrafodelista"/>
@@ -98,30 +199,62 @@
           <w:ilvl w:val="0"/>
           <w:numId w:val="1"/>
         </w:numPr>
-      </w:pPr>
-      <w:r>
+        <w:rPr>
+          <w:b/>
+          <w:bCs/>
+        </w:rPr>
+      </w:pPr>
+      <w:r>
+        <w:rPr>
+          <w:b/>
+          <w:bCs/>
+        </w:rPr>
         <w:t xml:space="preserve">Una vez instalado </w:t>
       </w:r>
       <w:proofErr w:type="spellStart"/>
       <w:r>
+        <w:rPr>
+          <w:b/>
+          <w:bCs/>
+        </w:rPr>
         <w:t>Composer</w:t>
       </w:r>
       <w:proofErr w:type="spellEnd"/>
       <w:r>
+        <w:rPr>
+          <w:b/>
+          <w:bCs/>
+        </w:rPr>
         <w:t xml:space="preserve">, creamos un proyecto de lumen y </w:t>
       </w:r>
       <w:proofErr w:type="spellStart"/>
       <w:r>
+        <w:rPr>
+          <w:b/>
+          <w:bCs/>
+        </w:rPr>
         <w:t>composer</w:t>
       </w:r>
       <w:proofErr w:type="spellEnd"/>
       <w:r>
+        <w:rPr>
+          <w:b/>
+          <w:bCs/>
+        </w:rPr>
         <w:t xml:space="preserve"> se encargará de instalar todas las dependencias</w:t>
       </w:r>
     </w:p>
     <w:p>
-      <w:r>
-        <w:rPr>
+      <w:pPr>
+        <w:rPr>
+          <w:b/>
+          <w:bCs/>
+        </w:rPr>
+      </w:pPr>
+      <w:r>
+        <w:rPr>
+          <w:b/>
+          <w:bCs/>
           <w:noProof/>
         </w:rPr>
         <w:drawing>
@@ -168,8 +301,16 @@
           <w:ilvl w:val="0"/>
           <w:numId w:val="1"/>
         </w:numPr>
-      </w:pPr>
-      <w:r>
+        <w:rPr>
+          <w:b/>
+          <w:bCs/>
+        </w:rPr>
+      </w:pPr>
+      <w:r>
+        <w:rPr>
+          <w:b/>
+          <w:bCs/>
+        </w:rPr>
         <w:t>Una vez creado el proyecto de lumen, lo lanzamos para ver si se ha instalado correctamente.</w:t>
       </w:r>
     </w:p>
@@ -293,25 +434,49 @@
           <w:ilvl w:val="0"/>
           <w:numId w:val="1"/>
         </w:numPr>
-      </w:pPr>
-      <w:r>
+        <w:rPr>
+          <w:b/>
+          <w:bCs/>
+        </w:rPr>
+      </w:pPr>
+      <w:r>
+        <w:rPr>
+          <w:b/>
+          <w:bCs/>
+        </w:rPr>
         <w:lastRenderedPageBreak/>
         <w:t xml:space="preserve">Crear base de datos </w:t>
       </w:r>
       <w:proofErr w:type="spellStart"/>
       <w:r>
+        <w:rPr>
+          <w:b/>
+          <w:bCs/>
+        </w:rPr>
         <w:t>db_astibot</w:t>
       </w:r>
       <w:proofErr w:type="spellEnd"/>
       <w:r>
+        <w:rPr>
+          <w:b/>
+          <w:bCs/>
+        </w:rPr>
         <w:t xml:space="preserve"> (usaremos </w:t>
       </w:r>
       <w:proofErr w:type="spellStart"/>
       <w:r>
+        <w:rPr>
+          <w:b/>
+          <w:bCs/>
+        </w:rPr>
         <w:t>xampp</w:t>
       </w:r>
       <w:proofErr w:type="spellEnd"/>
       <w:r>
+        <w:rPr>
+          <w:b/>
+          <w:bCs/>
+        </w:rPr>
         <w:t>)</w:t>
       </w:r>
     </w:p>
@@ -372,17 +537,47 @@
           <w:ilvl w:val="0"/>
           <w:numId w:val="1"/>
         </w:numPr>
-      </w:pPr>
-      <w:r>
+        <w:rPr>
+          <w:b/>
+          <w:bCs/>
+        </w:rPr>
+      </w:pPr>
+      <w:r>
+        <w:rPr>
+          <w:b/>
+          <w:bCs/>
+        </w:rPr>
         <w:t xml:space="preserve">Utilizar ORM </w:t>
       </w:r>
       <w:proofErr w:type="spellStart"/>
       <w:r>
+        <w:rPr>
+          <w:b/>
+          <w:bCs/>
+        </w:rPr>
         <w:t>Artisan</w:t>
       </w:r>
       <w:proofErr w:type="spellEnd"/>
       <w:r>
-        <w:t xml:space="preserve"> para realizar las migraciones del proyecto lumen y crear las tablas</w:t>
+        <w:rPr>
+          <w:b/>
+          <w:bCs/>
+        </w:rPr>
+        <w:t xml:space="preserve"> para </w:t>
+      </w:r>
+      <w:r>
+        <w:rPr>
+          <w:b/>
+          <w:bCs/>
+        </w:rPr>
+        <w:t>hacer</w:t>
+      </w:r>
+      <w:r>
+        <w:rPr>
+          <w:b/>
+          <w:bCs/>
+        </w:rPr>
+        <w:t xml:space="preserve"> las migraciones del proyecto lumen y crear las tablas</w:t>
       </w:r>
     </w:p>
     <w:p>
@@ -525,17 +720,33 @@
           <w:ilvl w:val="0"/>
           <w:numId w:val="1"/>
         </w:numPr>
-      </w:pPr>
-      <w:r>
+        <w:rPr>
+          <w:b/>
+          <w:bCs/>
+        </w:rPr>
+      </w:pPr>
+      <w:r>
+        <w:rPr>
+          <w:b/>
+          <w:bCs/>
+        </w:rPr>
         <w:lastRenderedPageBreak/>
         <w:t xml:space="preserve">Podemos usar la extensión Lumen Smart </w:t>
       </w:r>
       <w:proofErr w:type="spellStart"/>
       <w:r>
+        <w:rPr>
+          <w:b/>
+          <w:bCs/>
+        </w:rPr>
         <w:t>Command</w:t>
       </w:r>
       <w:proofErr w:type="spellEnd"/>
       <w:r>
+        <w:rPr>
+          <w:b/>
+          <w:bCs/>
+        </w:rPr>
         <w:t xml:space="preserve"> para hacer cositas en Visual</w:t>
       </w:r>
     </w:p>
@@ -546,17 +757,31 @@
           <w:ilvl w:val="0"/>
           <w:numId w:val="1"/>
         </w:numPr>
-      </w:pPr>
-      <w:r>
+        <w:rPr>
+          <w:b/>
+          <w:bCs/>
+        </w:rPr>
+      </w:pPr>
+      <w:r>
+        <w:rPr>
+          <w:b/>
+          <w:bCs/>
+        </w:rPr>
         <w:t>CTRL + SHIFT + P</w:t>
       </w:r>
     </w:p>
     <w:p>
       <w:pPr>
         <w:pStyle w:val="Prrafodelista"/>
-      </w:pPr>
-      <w:r>
-        <w:rPr>
+        <w:rPr>
+          <w:b/>
+          <w:bCs/>
+        </w:rPr>
+      </w:pPr>
+      <w:r>
+        <w:rPr>
+          <w:b/>
+          <w:bCs/>
           <w:noProof/>
         </w:rPr>
         <w:drawing>
@@ -610,13 +835,31 @@
       </w:r>
     </w:p>
     <w:p>
-      <w:r>
+      <w:pPr>
+        <w:rPr>
+          <w:b/>
+          <w:bCs/>
+        </w:rPr>
+      </w:pPr>
+      <w:r>
+        <w:rPr>
+          <w:b/>
+          <w:bCs/>
+        </w:rPr>
         <w:t>-Lo usamos para crear el modelo de empleado de la tabla Empleados</w:t>
       </w:r>
     </w:p>
     <w:p>
-      <w:r>
-        <w:rPr>
+      <w:pPr>
+        <w:rPr>
+          <w:b/>
+          <w:bCs/>
+        </w:rPr>
+      </w:pPr>
+      <w:r>
+        <w:rPr>
+          <w:b/>
+          <w:bCs/>
           <w:noProof/>
         </w:rPr>
         <w:drawing>
@@ -670,8 +913,16 @@
       </w:r>
     </w:p>
     <w:p>
-      <w:r>
-        <w:rPr>
+      <w:pPr>
+        <w:rPr>
+          <w:b/>
+          <w:bCs/>
+        </w:rPr>
+      </w:pPr>
+      <w:r>
+        <w:rPr>
+          <w:b/>
+          <w:bCs/>
           <w:noProof/>
         </w:rPr>
         <w:drawing>
@@ -727,11 +978,15 @@
     <w:p>
       <w:pPr>
         <w:rPr>
-          <w:noProof/>
-        </w:rPr>
-      </w:pPr>
-      <w:r>
-        <w:rPr>
+          <w:b/>
+          <w:bCs/>
+          <w:noProof/>
+        </w:rPr>
+      </w:pPr>
+      <w:r>
+        <w:rPr>
+          <w:b/>
+          <w:bCs/>
           <w:noProof/>
         </w:rPr>
         <w:drawing>
@@ -774,11 +1029,15 @@
     <w:p>
       <w:pPr>
         <w:rPr>
-          <w:noProof/>
-        </w:rPr>
-      </w:pPr>
-      <w:r>
-        <w:rPr>
+          <w:b/>
+          <w:bCs/>
+          <w:noProof/>
+        </w:rPr>
+      </w:pPr>
+      <w:r>
+        <w:rPr>
+          <w:b/>
+          <w:bCs/>
           <w:noProof/>
         </w:rPr>
         <w:drawing>
@@ -821,6 +1080,8 @@
     <w:p>
       <w:pPr>
         <w:rPr>
+          <w:b/>
+          <w:bCs/>
           <w:noProof/>
         </w:rPr>
       </w:pPr>
@@ -833,11 +1094,15 @@
           <w:numId w:val="1"/>
         </w:numPr>
         <w:rPr>
-          <w:noProof/>
-        </w:rPr>
-      </w:pPr>
-      <w:r>
-        <w:rPr>
+          <w:b/>
+          <w:bCs/>
+          <w:noProof/>
+        </w:rPr>
+      </w:pPr>
+      <w:r>
+        <w:rPr>
+          <w:b/>
+          <w:bCs/>
           <w:noProof/>
         </w:rPr>
         <w:lastRenderedPageBreak/>
@@ -908,8 +1173,16 @@
           <w:ilvl w:val="0"/>
           <w:numId w:val="1"/>
         </w:numPr>
-      </w:pPr>
-      <w:r>
+        <w:rPr>
+          <w:b/>
+          <w:bCs/>
+        </w:rPr>
+      </w:pPr>
+      <w:r>
+        <w:rPr>
+          <w:b/>
+          <w:bCs/>
+        </w:rPr>
         <w:t>Modificamos el Controlador con una función para que acceda a los datos de la tabla</w:t>
       </w:r>
     </w:p>
@@ -990,8 +1263,16 @@
           <w:ilvl w:val="0"/>
           <w:numId w:val="1"/>
         </w:numPr>
-      </w:pPr>
-      <w:r>
+        <w:rPr>
+          <w:b/>
+          <w:bCs/>
+        </w:rPr>
+      </w:pPr>
+      <w:r>
+        <w:rPr>
+          <w:b/>
+          <w:bCs/>
+        </w:rPr>
         <w:lastRenderedPageBreak/>
         <w:t>Creamos la ruta para que tenga acceso al contenido de la tabla de empleados</w:t>
       </w:r>
@@ -1044,6 +1325,10 @@
     <w:p>
       <w:pPr>
         <w:pStyle w:val="Prrafodelista"/>
+        <w:rPr>
+          <w:b/>
+          <w:bCs/>
+        </w:rPr>
       </w:pPr>
     </w:p>
     <w:p>
@@ -1053,8 +1338,16 @@
           <w:ilvl w:val="0"/>
           <w:numId w:val="1"/>
         </w:numPr>
-      </w:pPr>
-      <w:r>
+        <w:rPr>
+          <w:b/>
+          <w:bCs/>
+        </w:rPr>
+      </w:pPr>
+      <w:r>
+        <w:rPr>
+          <w:b/>
+          <w:bCs/>
+        </w:rPr>
         <w:t>Lanzamos el servidor y comprobamos la ruta</w:t>
       </w:r>
     </w:p>
@@ -1249,8 +1542,16 @@
           <w:ilvl w:val="0"/>
           <w:numId w:val="1"/>
         </w:numPr>
-      </w:pPr>
-      <w:r>
+        <w:rPr>
+          <w:b/>
+          <w:bCs/>
+        </w:rPr>
+      </w:pPr>
+      <w:r>
+        <w:rPr>
+          <w:b/>
+          <w:bCs/>
+        </w:rPr>
         <w:lastRenderedPageBreak/>
         <w:t>Creamos el método que servirá para guardar datos en la tabla de la BD</w:t>
       </w:r>
@@ -1312,8 +1613,16 @@
           <w:ilvl w:val="0"/>
           <w:numId w:val="1"/>
         </w:numPr>
-      </w:pPr>
-      <w:r>
+        <w:rPr>
+          <w:b/>
+          <w:bCs/>
+        </w:rPr>
+      </w:pPr>
+      <w:r>
+        <w:rPr>
+          <w:b/>
+          <w:bCs/>
+        </w:rPr>
         <w:t>Creamos su ruta</w:t>
       </w:r>
     </w:p>
@@ -1389,17 +1698,33 @@
           <w:ilvl w:val="0"/>
           <w:numId w:val="1"/>
         </w:numPr>
-      </w:pPr>
-      <w:r>
+        <w:rPr>
+          <w:b/>
+          <w:bCs/>
+        </w:rPr>
+      </w:pPr>
+      <w:r>
+        <w:rPr>
+          <w:b/>
+          <w:bCs/>
+        </w:rPr>
         <w:lastRenderedPageBreak/>
         <w:t xml:space="preserve">Realizamos la prueba en el </w:t>
       </w:r>
       <w:proofErr w:type="spellStart"/>
       <w:r>
+        <w:rPr>
+          <w:b/>
+          <w:bCs/>
+        </w:rPr>
         <w:t>Postman</w:t>
       </w:r>
       <w:proofErr w:type="spellEnd"/>
       <w:r>
+        <w:rPr>
+          <w:b/>
+          <w:bCs/>
+        </w:rPr>
         <w:t xml:space="preserve"> para añadir con una cabecera desde el cliente</w:t>
       </w:r>
     </w:p>
@@ -1489,6 +1814,908 @@
         </w:drawing>
       </w:r>
     </w:p>
+    <w:p/>
+    <w:p/>
+    <w:p>
+      <w:pPr>
+        <w:pStyle w:val="Prrafodelista"/>
+        <w:numPr>
+          <w:ilvl w:val="0"/>
+          <w:numId w:val="1"/>
+        </w:numPr>
+        <w:rPr>
+          <w:b/>
+          <w:bCs/>
+        </w:rPr>
+      </w:pPr>
+      <w:r>
+        <w:rPr>
+          <w:b/>
+          <w:bCs/>
+        </w:rPr>
+        <w:lastRenderedPageBreak/>
+        <w:t>Añadimos al Controlador de Empleado la función para modificar registros (Solo en POST)</w:t>
+      </w:r>
+    </w:p>
+    <w:p>
+      <w:pPr>
+        <w:rPr>
+          <w:b/>
+          <w:bCs/>
+        </w:rPr>
+      </w:pPr>
+      <w:r>
+        <w:rPr>
+          <w:b/>
+          <w:bCs/>
+          <w:noProof/>
+        </w:rPr>
+        <w:drawing>
+          <wp:inline distT="0" distB="0" distL="0" distR="0" wp14:anchorId="6573B856" wp14:editId="76BFF041">
+            <wp:extent cx="5400040" cy="6343015"/>
+            <wp:effectExtent l="0" t="0" r="0" b="635"/>
+            <wp:docPr id="7" name="Imagen 7" descr="Texto&#10;&#10;Descripción generada automáticamente"/>
+            <wp:cNvGraphicFramePr>
+              <a:graphicFrameLocks xmlns:a="http://schemas.openxmlformats.org/drawingml/2006/main" noChangeAspect="1"/>
+            </wp:cNvGraphicFramePr>
+            <a:graphic xmlns:a="http://schemas.openxmlformats.org/drawingml/2006/main">
+              <a:graphicData uri="http://schemas.openxmlformats.org/drawingml/2006/picture">
+                <pic:pic xmlns:pic="http://schemas.openxmlformats.org/drawingml/2006/picture">
+                  <pic:nvPicPr>
+                    <pic:cNvPr id="7" name="Imagen 7" descr="Texto&#10;&#10;Descripción generada automáticamente"/>
+                    <pic:cNvPicPr/>
+                  </pic:nvPicPr>
+                  <pic:blipFill>
+                    <a:blip r:embed="rId29"/>
+                    <a:stretch>
+                      <a:fillRect/>
+                    </a:stretch>
+                  </pic:blipFill>
+                  <pic:spPr>
+                    <a:xfrm>
+                      <a:off x="0" y="0"/>
+                      <a:ext cx="5400040" cy="6343015"/>
+                    </a:xfrm>
+                    <a:prstGeom prst="rect">
+                      <a:avLst/>
+                    </a:prstGeom>
+                  </pic:spPr>
+                </pic:pic>
+              </a:graphicData>
+            </a:graphic>
+          </wp:inline>
+        </w:drawing>
+      </w:r>
+    </w:p>
+    <w:p>
+      <w:pPr>
+        <w:pStyle w:val="Prrafodelista"/>
+        <w:numPr>
+          <w:ilvl w:val="0"/>
+          <w:numId w:val="1"/>
+        </w:numPr>
+        <w:rPr>
+          <w:b/>
+          <w:bCs/>
+        </w:rPr>
+      </w:pPr>
+      <w:r>
+        <w:rPr>
+          <w:b/>
+          <w:bCs/>
+        </w:rPr>
+        <w:t>Añadimos la Ruta</w:t>
+      </w:r>
+    </w:p>
+    <w:p>
+      <w:pPr>
+        <w:ind w:left="360"/>
+      </w:pPr>
+      <w:r>
+        <w:rPr>
+          <w:noProof/>
+        </w:rPr>
+        <w:drawing>
+          <wp:inline distT="0" distB="0" distL="0" distR="0" wp14:anchorId="57039C58" wp14:editId="093D898D">
+            <wp:extent cx="5400040" cy="1033145"/>
+            <wp:effectExtent l="0" t="0" r="0" b="0"/>
+            <wp:docPr id="12" name="Imagen 12" descr="Texto&#10;&#10;Descripción generada automáticamente"/>
+            <wp:cNvGraphicFramePr>
+              <a:graphicFrameLocks xmlns:a="http://schemas.openxmlformats.org/drawingml/2006/main" noChangeAspect="1"/>
+            </wp:cNvGraphicFramePr>
+            <a:graphic xmlns:a="http://schemas.openxmlformats.org/drawingml/2006/main">
+              <a:graphicData uri="http://schemas.openxmlformats.org/drawingml/2006/picture">
+                <pic:pic xmlns:pic="http://schemas.openxmlformats.org/drawingml/2006/picture">
+                  <pic:nvPicPr>
+                    <pic:cNvPr id="12" name="Imagen 12" descr="Texto&#10;&#10;Descripción generada automáticamente"/>
+                    <pic:cNvPicPr/>
+                  </pic:nvPicPr>
+                  <pic:blipFill>
+                    <a:blip r:embed="rId30"/>
+                    <a:stretch>
+                      <a:fillRect/>
+                    </a:stretch>
+                  </pic:blipFill>
+                  <pic:spPr>
+                    <a:xfrm>
+                      <a:off x="0" y="0"/>
+                      <a:ext cx="5400040" cy="1033145"/>
+                    </a:xfrm>
+                    <a:prstGeom prst="rect">
+                      <a:avLst/>
+                    </a:prstGeom>
+                  </pic:spPr>
+                </pic:pic>
+              </a:graphicData>
+            </a:graphic>
+          </wp:inline>
+        </w:drawing>
+      </w:r>
+    </w:p>
+    <w:p>
+      <w:pPr>
+        <w:ind w:left="360"/>
+      </w:pPr>
+    </w:p>
+    <w:p>
+      <w:pPr>
+        <w:ind w:left="360"/>
+      </w:pPr>
+    </w:p>
+    <w:p>
+      <w:pPr>
+        <w:pStyle w:val="Prrafodelista"/>
+        <w:numPr>
+          <w:ilvl w:val="0"/>
+          <w:numId w:val="1"/>
+        </w:numPr>
+        <w:rPr>
+          <w:b/>
+          <w:bCs/>
+        </w:rPr>
+      </w:pPr>
+      <w:r>
+        <w:rPr>
+          <w:b/>
+          <w:bCs/>
+          <w:noProof/>
+        </w:rPr>
+        <w:lastRenderedPageBreak/>
+        <w:drawing>
+          <wp:anchor distT="0" distB="0" distL="114300" distR="114300" simplePos="0" relativeHeight="251660288" behindDoc="0" locked="0" layoutInCell="1" allowOverlap="1" wp14:anchorId="0614418B" wp14:editId="4E3F4831">
+            <wp:simplePos x="0" y="0"/>
+            <wp:positionH relativeFrom="column">
+              <wp:posOffset>-423545</wp:posOffset>
+            </wp:positionH>
+            <wp:positionV relativeFrom="paragraph">
+              <wp:posOffset>443230</wp:posOffset>
+            </wp:positionV>
+            <wp:extent cx="5800725" cy="2326640"/>
+            <wp:effectExtent l="0" t="0" r="9525" b="0"/>
+            <wp:wrapSquare wrapText="bothSides"/>
+            <wp:docPr id="20" name="Imagen 20" descr="Interfaz de usuario gráfica, Texto, Aplicación, Correo electrónico&#10;&#10;Descripción generada automáticamente"/>
+            <wp:cNvGraphicFramePr>
+              <a:graphicFrameLocks xmlns:a="http://schemas.openxmlformats.org/drawingml/2006/main" noChangeAspect="1"/>
+            </wp:cNvGraphicFramePr>
+            <a:graphic xmlns:a="http://schemas.openxmlformats.org/drawingml/2006/main">
+              <a:graphicData uri="http://schemas.openxmlformats.org/drawingml/2006/picture">
+                <pic:pic xmlns:pic="http://schemas.openxmlformats.org/drawingml/2006/picture">
+                  <pic:nvPicPr>
+                    <pic:cNvPr id="20" name="Imagen 20" descr="Interfaz de usuario gráfica, Texto, Aplicación, Correo electrónico&#10;&#10;Descripción generada automáticamente"/>
+                    <pic:cNvPicPr/>
+                  </pic:nvPicPr>
+                  <pic:blipFill>
+                    <a:blip r:embed="rId31">
+                      <a:extLst>
+                        <a:ext uri="{28A0092B-C50C-407E-A947-70E740481C1C}">
+                          <a14:useLocalDpi xmlns:a14="http://schemas.microsoft.com/office/drawing/2010/main" val="0"/>
+                        </a:ext>
+                      </a:extLst>
+                    </a:blip>
+                    <a:stretch>
+                      <a:fillRect/>
+                    </a:stretch>
+                  </pic:blipFill>
+                  <pic:spPr>
+                    <a:xfrm>
+                      <a:off x="0" y="0"/>
+                      <a:ext cx="5800725" cy="2326640"/>
+                    </a:xfrm>
+                    <a:prstGeom prst="rect">
+                      <a:avLst/>
+                    </a:prstGeom>
+                  </pic:spPr>
+                </pic:pic>
+              </a:graphicData>
+            </a:graphic>
+            <wp14:sizeRelH relativeFrom="page">
+              <wp14:pctWidth>0</wp14:pctWidth>
+            </wp14:sizeRelH>
+            <wp14:sizeRelV relativeFrom="page">
+              <wp14:pctHeight>0</wp14:pctHeight>
+            </wp14:sizeRelV>
+          </wp:anchor>
+        </w:drawing>
+      </w:r>
+      <w:r>
+        <w:rPr>
+          <w:b/>
+          <w:bCs/>
+        </w:rPr>
+        <w:t>Probamos en POSTMAN la modificación de</w:t>
+      </w:r>
+      <w:r>
+        <w:rPr>
+          <w:b/>
+          <w:bCs/>
+        </w:rPr>
+        <w:t>l registro de este empleado con ID 6</w:t>
+      </w:r>
+    </w:p>
+    <w:p>
+      <w:pPr>
+        <w:ind w:left="360"/>
+      </w:pPr>
+      <w:r>
+        <w:rPr>
+          <w:noProof/>
+        </w:rPr>
+        <w:drawing>
+          <wp:anchor distT="0" distB="0" distL="114300" distR="114300" simplePos="0" relativeHeight="251661312" behindDoc="0" locked="0" layoutInCell="1" allowOverlap="1" wp14:anchorId="5D47107E" wp14:editId="58A590C2">
+            <wp:simplePos x="0" y="0"/>
+            <wp:positionH relativeFrom="column">
+              <wp:posOffset>-413385</wp:posOffset>
+            </wp:positionH>
+            <wp:positionV relativeFrom="paragraph">
+              <wp:posOffset>2529205</wp:posOffset>
+            </wp:positionV>
+            <wp:extent cx="5400040" cy="2838450"/>
+            <wp:effectExtent l="0" t="0" r="0" b="0"/>
+            <wp:wrapSquare wrapText="bothSides"/>
+            <wp:docPr id="25" name="Imagen 25" descr="Interfaz de usuario gráfica, Texto, Aplicación, Correo electrónico&#10;&#10;Descripción generada automáticamente"/>
+            <wp:cNvGraphicFramePr>
+              <a:graphicFrameLocks xmlns:a="http://schemas.openxmlformats.org/drawingml/2006/main" noChangeAspect="1"/>
+            </wp:cNvGraphicFramePr>
+            <a:graphic xmlns:a="http://schemas.openxmlformats.org/drawingml/2006/main">
+              <a:graphicData uri="http://schemas.openxmlformats.org/drawingml/2006/picture">
+                <pic:pic xmlns:pic="http://schemas.openxmlformats.org/drawingml/2006/picture">
+                  <pic:nvPicPr>
+                    <pic:cNvPr id="25" name="Imagen 25" descr="Interfaz de usuario gráfica, Texto, Aplicación, Correo electrónico&#10;&#10;Descripción generada automáticamente"/>
+                    <pic:cNvPicPr/>
+                  </pic:nvPicPr>
+                  <pic:blipFill>
+                    <a:blip r:embed="rId32">
+                      <a:extLst>
+                        <a:ext uri="{28A0092B-C50C-407E-A947-70E740481C1C}">
+                          <a14:useLocalDpi xmlns:a14="http://schemas.microsoft.com/office/drawing/2010/main" val="0"/>
+                        </a:ext>
+                      </a:extLst>
+                    </a:blip>
+                    <a:stretch>
+                      <a:fillRect/>
+                    </a:stretch>
+                  </pic:blipFill>
+                  <pic:spPr>
+                    <a:xfrm>
+                      <a:off x="0" y="0"/>
+                      <a:ext cx="5400040" cy="2838450"/>
+                    </a:xfrm>
+                    <a:prstGeom prst="rect">
+                      <a:avLst/>
+                    </a:prstGeom>
+                  </pic:spPr>
+                </pic:pic>
+              </a:graphicData>
+            </a:graphic>
+            <wp14:sizeRelH relativeFrom="page">
+              <wp14:pctWidth>0</wp14:pctWidth>
+            </wp14:sizeRelH>
+            <wp14:sizeRelV relativeFrom="page">
+              <wp14:pctHeight>0</wp14:pctHeight>
+            </wp14:sizeRelV>
+          </wp:anchor>
+        </w:drawing>
+      </w:r>
+    </w:p>
+    <w:p>
+      <w:pPr>
+        <w:ind w:left="360"/>
+      </w:pPr>
+    </w:p>
+    <w:p>
+      <w:pPr>
+        <w:ind w:left="360"/>
+      </w:pPr>
+    </w:p>
+    <w:p>
+      <w:pPr>
+        <w:ind w:left="360"/>
+      </w:pPr>
+    </w:p>
+    <w:p>
+      <w:pPr>
+        <w:ind w:left="360"/>
+      </w:pPr>
+    </w:p>
+    <w:p>
+      <w:pPr>
+        <w:ind w:left="360"/>
+      </w:pPr>
+    </w:p>
+    <w:p>
+      <w:pPr>
+        <w:ind w:left="360"/>
+      </w:pPr>
+    </w:p>
+    <w:p>
+      <w:pPr>
+        <w:ind w:left="360"/>
+      </w:pPr>
+    </w:p>
+    <w:p>
+      <w:pPr>
+        <w:ind w:left="360"/>
+      </w:pPr>
+    </w:p>
+    <w:p>
+      <w:pPr>
+        <w:ind w:left="360"/>
+      </w:pPr>
+    </w:p>
+    <w:p>
+      <w:pPr>
+        <w:ind w:left="360"/>
+      </w:pPr>
+      <w:r>
+        <w:rPr>
+          <w:noProof/>
+        </w:rPr>
+        <w:drawing>
+          <wp:anchor distT="0" distB="0" distL="114300" distR="114300" simplePos="0" relativeHeight="251662336" behindDoc="0" locked="0" layoutInCell="1" allowOverlap="1" wp14:anchorId="03B94A9D" wp14:editId="3366CEFC">
+            <wp:simplePos x="0" y="0"/>
+            <wp:positionH relativeFrom="column">
+              <wp:posOffset>-375285</wp:posOffset>
+            </wp:positionH>
+            <wp:positionV relativeFrom="paragraph">
+              <wp:posOffset>141605</wp:posOffset>
+            </wp:positionV>
+            <wp:extent cx="5305425" cy="2657475"/>
+            <wp:effectExtent l="0" t="0" r="9525" b="9525"/>
+            <wp:wrapSquare wrapText="bothSides"/>
+            <wp:docPr id="26" name="Imagen 26" descr="Interfaz de usuario gráfica, Aplicación&#10;&#10;Descripción generada automáticamente"/>
+            <wp:cNvGraphicFramePr>
+              <a:graphicFrameLocks xmlns:a="http://schemas.openxmlformats.org/drawingml/2006/main" noChangeAspect="1"/>
+            </wp:cNvGraphicFramePr>
+            <a:graphic xmlns:a="http://schemas.openxmlformats.org/drawingml/2006/main">
+              <a:graphicData uri="http://schemas.openxmlformats.org/drawingml/2006/picture">
+                <pic:pic xmlns:pic="http://schemas.openxmlformats.org/drawingml/2006/picture">
+                  <pic:nvPicPr>
+                    <pic:cNvPr id="26" name="Imagen 26" descr="Interfaz de usuario gráfica, Aplicación&#10;&#10;Descripción generada automáticamente"/>
+                    <pic:cNvPicPr/>
+                  </pic:nvPicPr>
+                  <pic:blipFill>
+                    <a:blip r:embed="rId33">
+                      <a:extLst>
+                        <a:ext uri="{28A0092B-C50C-407E-A947-70E740481C1C}">
+                          <a14:useLocalDpi xmlns:a14="http://schemas.microsoft.com/office/drawing/2010/main" val="0"/>
+                        </a:ext>
+                      </a:extLst>
+                    </a:blip>
+                    <a:stretch>
+                      <a:fillRect/>
+                    </a:stretch>
+                  </pic:blipFill>
+                  <pic:spPr>
+                    <a:xfrm>
+                      <a:off x="0" y="0"/>
+                      <a:ext cx="5305425" cy="2657475"/>
+                    </a:xfrm>
+                    <a:prstGeom prst="rect">
+                      <a:avLst/>
+                    </a:prstGeom>
+                  </pic:spPr>
+                </pic:pic>
+              </a:graphicData>
+            </a:graphic>
+            <wp14:sizeRelH relativeFrom="page">
+              <wp14:pctWidth>0</wp14:pctWidth>
+            </wp14:sizeRelH>
+            <wp14:sizeRelV relativeFrom="page">
+              <wp14:pctHeight>0</wp14:pctHeight>
+            </wp14:sizeRelV>
+          </wp:anchor>
+        </w:drawing>
+      </w:r>
+    </w:p>
+    <w:p>
+      <w:pPr>
+        <w:ind w:left="360"/>
+      </w:pPr>
+    </w:p>
+    <w:p>
+      <w:pPr>
+        <w:ind w:left="360"/>
+      </w:pPr>
+    </w:p>
+    <w:p>
+      <w:pPr>
+        <w:ind w:left="360"/>
+      </w:pPr>
+    </w:p>
+    <w:p>
+      <w:pPr>
+        <w:ind w:left="360"/>
+      </w:pPr>
+    </w:p>
+    <w:p>
+      <w:pPr>
+        <w:ind w:left="360"/>
+      </w:pPr>
+    </w:p>
+    <w:p>
+      <w:pPr>
+        <w:ind w:left="360"/>
+      </w:pPr>
+    </w:p>
+    <w:p>
+      <w:pPr>
+        <w:ind w:left="360"/>
+      </w:pPr>
+    </w:p>
+    <w:p>
+      <w:pPr>
+        <w:ind w:left="360"/>
+      </w:pPr>
+    </w:p>
+    <w:p>
+      <w:pPr>
+        <w:ind w:left="360"/>
+      </w:pPr>
+    </w:p>
+    <w:p>
+      <w:pPr>
+        <w:ind w:left="360"/>
+        <w:rPr>
+          <w:b/>
+          <w:bCs/>
+        </w:rPr>
+      </w:pPr>
+      <w:r>
+        <w:rPr>
+          <w:b/>
+          <w:bCs/>
+          <w:color w:val="FF0000"/>
+        </w:rPr>
+        <w:t xml:space="preserve">Nota: </w:t>
+      </w:r>
+      <w:r>
+        <w:rPr>
+          <w:b/>
+          <w:bCs/>
+        </w:rPr>
+        <w:t xml:space="preserve">Por </w:t>
+      </w:r>
+      <w:r>
+        <w:rPr>
+          <w:b/>
+          <w:bCs/>
+        </w:rPr>
+        <w:t>cómo</w:t>
+      </w:r>
+      <w:r>
+        <w:rPr>
+          <w:b/>
+          <w:bCs/>
+        </w:rPr>
+        <w:t xml:space="preserve"> funciona el PUT en Lumen, no se puede usar </w:t>
+      </w:r>
+      <w:proofErr w:type="spellStart"/>
+      <w:r>
+        <w:rPr>
+          <w:b/>
+          <w:bCs/>
+        </w:rPr>
+        <w:t>form</w:t>
+      </w:r>
+      <w:proofErr w:type="spellEnd"/>
+      <w:r>
+        <w:rPr>
+          <w:b/>
+          <w:bCs/>
+        </w:rPr>
+        <w:t>-data, por lo que la imagen perturba la modificación de registro si se hace con PUT, pero no con POST.</w:t>
+      </w:r>
+    </w:p>
+    <w:p>
+      <w:pPr>
+        <w:pStyle w:val="Prrafodelista"/>
+        <w:numPr>
+          <w:ilvl w:val="0"/>
+          <w:numId w:val="1"/>
+        </w:numPr>
+        <w:rPr>
+          <w:b/>
+          <w:bCs/>
+        </w:rPr>
+      </w:pPr>
+      <w:r>
+        <w:rPr>
+          <w:b/>
+          <w:bCs/>
+        </w:rPr>
+        <w:lastRenderedPageBreak/>
+        <w:t xml:space="preserve">Realizamos en el Controlador la función para </w:t>
+      </w:r>
+      <w:r>
+        <w:rPr>
+          <w:b/>
+          <w:bCs/>
+        </w:rPr>
+        <w:t>e</w:t>
+      </w:r>
+      <w:r>
+        <w:rPr>
+          <w:b/>
+          <w:bCs/>
+        </w:rPr>
+        <w:t>liminar registros</w:t>
+      </w:r>
+    </w:p>
+    <w:p>
+      <w:pPr>
+        <w:ind w:left="360"/>
+        <w:rPr>
+          <w:b/>
+          <w:bCs/>
+        </w:rPr>
+      </w:pPr>
+      <w:r>
+        <w:rPr>
+          <w:b/>
+          <w:bCs/>
+          <w:noProof/>
+        </w:rPr>
+        <w:drawing>
+          <wp:inline distT="0" distB="0" distL="0" distR="0" wp14:anchorId="5A3B69C1" wp14:editId="4B57FC57">
+            <wp:extent cx="5400040" cy="2907030"/>
+            <wp:effectExtent l="0" t="0" r="0" b="7620"/>
+            <wp:docPr id="27" name="Imagen 27" descr="Captura de pantalla de un teléfono celular&#10;&#10;Descripción generada automáticamente"/>
+            <wp:cNvGraphicFramePr>
+              <a:graphicFrameLocks xmlns:a="http://schemas.openxmlformats.org/drawingml/2006/main" noChangeAspect="1"/>
+            </wp:cNvGraphicFramePr>
+            <a:graphic xmlns:a="http://schemas.openxmlformats.org/drawingml/2006/main">
+              <a:graphicData uri="http://schemas.openxmlformats.org/drawingml/2006/picture">
+                <pic:pic xmlns:pic="http://schemas.openxmlformats.org/drawingml/2006/picture">
+                  <pic:nvPicPr>
+                    <pic:cNvPr id="27" name="Imagen 27" descr="Captura de pantalla de un teléfono celular&#10;&#10;Descripción generada automáticamente"/>
+                    <pic:cNvPicPr/>
+                  </pic:nvPicPr>
+                  <pic:blipFill>
+                    <a:blip r:embed="rId34"/>
+                    <a:stretch>
+                      <a:fillRect/>
+                    </a:stretch>
+                  </pic:blipFill>
+                  <pic:spPr>
+                    <a:xfrm>
+                      <a:off x="0" y="0"/>
+                      <a:ext cx="5400040" cy="2907030"/>
+                    </a:xfrm>
+                    <a:prstGeom prst="rect">
+                      <a:avLst/>
+                    </a:prstGeom>
+                  </pic:spPr>
+                </pic:pic>
+              </a:graphicData>
+            </a:graphic>
+          </wp:inline>
+        </w:drawing>
+      </w:r>
+    </w:p>
+    <w:p>
+      <w:pPr>
+        <w:ind w:left="360"/>
+        <w:rPr>
+          <w:b/>
+          <w:bCs/>
+        </w:rPr>
+      </w:pPr>
+    </w:p>
+    <w:p>
+      <w:pPr>
+        <w:pStyle w:val="Prrafodelista"/>
+        <w:numPr>
+          <w:ilvl w:val="0"/>
+          <w:numId w:val="1"/>
+        </w:numPr>
+        <w:rPr>
+          <w:b/>
+          <w:bCs/>
+        </w:rPr>
+      </w:pPr>
+      <w:r>
+        <w:rPr>
+          <w:b/>
+          <w:bCs/>
+        </w:rPr>
+        <w:t>Creamos su ruta</w:t>
+      </w:r>
+    </w:p>
+    <w:p>
+      <w:pPr>
+        <w:ind w:left="360"/>
+        <w:rPr>
+          <w:b/>
+          <w:bCs/>
+        </w:rPr>
+      </w:pPr>
+      <w:r>
+        <w:rPr>
+          <w:b/>
+          <w:bCs/>
+          <w:noProof/>
+        </w:rPr>
+        <w:drawing>
+          <wp:inline distT="0" distB="0" distL="0" distR="0" wp14:anchorId="5C599719" wp14:editId="5CA7E86D">
+            <wp:extent cx="5400040" cy="880745"/>
+            <wp:effectExtent l="0" t="0" r="0" b="0"/>
+            <wp:docPr id="28" name="Imagen 28" descr="Texto&#10;&#10;Descripción generada automáticamente"/>
+            <wp:cNvGraphicFramePr>
+              <a:graphicFrameLocks xmlns:a="http://schemas.openxmlformats.org/drawingml/2006/main" noChangeAspect="1"/>
+            </wp:cNvGraphicFramePr>
+            <a:graphic xmlns:a="http://schemas.openxmlformats.org/drawingml/2006/main">
+              <a:graphicData uri="http://schemas.openxmlformats.org/drawingml/2006/picture">
+                <pic:pic xmlns:pic="http://schemas.openxmlformats.org/drawingml/2006/picture">
+                  <pic:nvPicPr>
+                    <pic:cNvPr id="28" name="Imagen 28" descr="Texto&#10;&#10;Descripción generada automáticamente"/>
+                    <pic:cNvPicPr/>
+                  </pic:nvPicPr>
+                  <pic:blipFill>
+                    <a:blip r:embed="rId35"/>
+                    <a:stretch>
+                      <a:fillRect/>
+                    </a:stretch>
+                  </pic:blipFill>
+                  <pic:spPr>
+                    <a:xfrm>
+                      <a:off x="0" y="0"/>
+                      <a:ext cx="5400040" cy="880745"/>
+                    </a:xfrm>
+                    <a:prstGeom prst="rect">
+                      <a:avLst/>
+                    </a:prstGeom>
+                  </pic:spPr>
+                </pic:pic>
+              </a:graphicData>
+            </a:graphic>
+          </wp:inline>
+        </w:drawing>
+      </w:r>
+    </w:p>
+    <w:p>
+      <w:pPr>
+        <w:ind w:left="360"/>
+        <w:rPr>
+          <w:b/>
+          <w:bCs/>
+        </w:rPr>
+      </w:pPr>
+    </w:p>
+    <w:p>
+      <w:pPr>
+        <w:pStyle w:val="Prrafodelista"/>
+        <w:numPr>
+          <w:ilvl w:val="0"/>
+          <w:numId w:val="1"/>
+        </w:numPr>
+        <w:rPr>
+          <w:b/>
+          <w:bCs/>
+        </w:rPr>
+      </w:pPr>
+      <w:r>
+        <w:rPr>
+          <w:b/>
+          <w:bCs/>
+        </w:rPr>
+        <w:t>Realizamos la prueba con POSTMAN y borraremos un registro con ID 4</w:t>
+      </w:r>
+    </w:p>
+    <w:p>
+      <w:pPr>
+        <w:pStyle w:val="Prrafodelista"/>
+        <w:rPr>
+          <w:b/>
+          <w:bCs/>
+        </w:rPr>
+      </w:pPr>
+      <w:r>
+        <w:rPr>
+          <w:b/>
+          <w:bCs/>
+          <w:noProof/>
+        </w:rPr>
+        <w:drawing>
+          <wp:inline distT="0" distB="0" distL="0" distR="0" wp14:anchorId="4E1CEDEB" wp14:editId="120066B6">
+            <wp:extent cx="2619375" cy="3143250"/>
+            <wp:effectExtent l="0" t="0" r="9525" b="0"/>
+            <wp:docPr id="29" name="Imagen 29" descr="Interfaz de usuario gráfica, Texto, Aplicación&#10;&#10;Descripción generada automáticamente"/>
+            <wp:cNvGraphicFramePr>
+              <a:graphicFrameLocks xmlns:a="http://schemas.openxmlformats.org/drawingml/2006/main" noChangeAspect="1"/>
+            </wp:cNvGraphicFramePr>
+            <a:graphic xmlns:a="http://schemas.openxmlformats.org/drawingml/2006/main">
+              <a:graphicData uri="http://schemas.openxmlformats.org/drawingml/2006/picture">
+                <pic:pic xmlns:pic="http://schemas.openxmlformats.org/drawingml/2006/picture">
+                  <pic:nvPicPr>
+                    <pic:cNvPr id="29" name="Imagen 29" descr="Interfaz de usuario gráfica, Texto, Aplicación&#10;&#10;Descripción generada automáticamente"/>
+                    <pic:cNvPicPr/>
+                  </pic:nvPicPr>
+                  <pic:blipFill>
+                    <a:blip r:embed="rId36"/>
+                    <a:stretch>
+                      <a:fillRect/>
+                    </a:stretch>
+                  </pic:blipFill>
+                  <pic:spPr>
+                    <a:xfrm>
+                      <a:off x="0" y="0"/>
+                      <a:ext cx="2619375" cy="3143250"/>
+                    </a:xfrm>
+                    <a:prstGeom prst="rect">
+                      <a:avLst/>
+                    </a:prstGeom>
+                  </pic:spPr>
+                </pic:pic>
+              </a:graphicData>
+            </a:graphic>
+          </wp:inline>
+        </w:drawing>
+      </w:r>
+    </w:p>
+    <w:p>
+      <w:pPr>
+        <w:pStyle w:val="Prrafodelista"/>
+        <w:rPr>
+          <w:b/>
+          <w:bCs/>
+        </w:rPr>
+      </w:pPr>
+    </w:p>
+    <w:p>
+      <w:pPr>
+        <w:pStyle w:val="Prrafodelista"/>
+        <w:rPr>
+          <w:b/>
+          <w:bCs/>
+        </w:rPr>
+      </w:pPr>
+    </w:p>
+    <w:p>
+      <w:pPr>
+        <w:pStyle w:val="Prrafodelista"/>
+        <w:rPr>
+          <w:b/>
+          <w:bCs/>
+        </w:rPr>
+      </w:pPr>
+      <w:r>
+        <w:rPr>
+          <w:b/>
+          <w:bCs/>
+          <w:noProof/>
+        </w:rPr>
+        <w:lastRenderedPageBreak/>
+        <w:drawing>
+          <wp:inline distT="0" distB="0" distL="0" distR="0" wp14:anchorId="7A6D23EA" wp14:editId="1BAFF8E4">
+            <wp:extent cx="3086100" cy="3109480"/>
+            <wp:effectExtent l="0" t="0" r="0" b="0"/>
+            <wp:docPr id="30" name="Imagen 30" descr="Interfaz de usuario gráfica, Texto, Aplicación, Correo electrónico&#10;&#10;Descripción generada automáticamente"/>
+            <wp:cNvGraphicFramePr>
+              <a:graphicFrameLocks xmlns:a="http://schemas.openxmlformats.org/drawingml/2006/main" noChangeAspect="1"/>
+            </wp:cNvGraphicFramePr>
+            <a:graphic xmlns:a="http://schemas.openxmlformats.org/drawingml/2006/main">
+              <a:graphicData uri="http://schemas.openxmlformats.org/drawingml/2006/picture">
+                <pic:pic xmlns:pic="http://schemas.openxmlformats.org/drawingml/2006/picture">
+                  <pic:nvPicPr>
+                    <pic:cNvPr id="30" name="Imagen 30" descr="Interfaz de usuario gráfica, Texto, Aplicación, Correo electrónico&#10;&#10;Descripción generada automáticamente"/>
+                    <pic:cNvPicPr/>
+                  </pic:nvPicPr>
+                  <pic:blipFill>
+                    <a:blip r:embed="rId37"/>
+                    <a:stretch>
+                      <a:fillRect/>
+                    </a:stretch>
+                  </pic:blipFill>
+                  <pic:spPr>
+                    <a:xfrm>
+                      <a:off x="0" y="0"/>
+                      <a:ext cx="3087642" cy="3111033"/>
+                    </a:xfrm>
+                    <a:prstGeom prst="rect">
+                      <a:avLst/>
+                    </a:prstGeom>
+                  </pic:spPr>
+                </pic:pic>
+              </a:graphicData>
+            </a:graphic>
+          </wp:inline>
+        </w:drawing>
+      </w:r>
+    </w:p>
+    <w:p>
+      <w:pPr>
+        <w:pStyle w:val="Prrafodelista"/>
+        <w:rPr>
+          <w:b/>
+          <w:bCs/>
+        </w:rPr>
+      </w:pPr>
+    </w:p>
+    <w:p>
+      <w:pPr>
+        <w:pStyle w:val="Prrafodelista"/>
+        <w:numPr>
+          <w:ilvl w:val="0"/>
+          <w:numId w:val="1"/>
+        </w:numPr>
+        <w:rPr>
+          <w:b/>
+          <w:bCs/>
+        </w:rPr>
+      </w:pPr>
+      <w:r>
+        <w:rPr>
+          <w:b/>
+          <w:bCs/>
+        </w:rPr>
+        <w:t>Ahora si buscamos ese mismo empleado…</w:t>
+      </w:r>
+    </w:p>
+    <w:p>
+      <w:r>
+        <w:rPr>
+          <w:noProof/>
+        </w:rPr>
+        <w:drawing>
+          <wp:inline distT="0" distB="0" distL="0" distR="0" wp14:anchorId="7A11A185" wp14:editId="5EE10FDA">
+            <wp:extent cx="4133850" cy="2843725"/>
+            <wp:effectExtent l="0" t="0" r="0" b="0"/>
+            <wp:docPr id="31" name="Imagen 31" descr="Interfaz de usuario gráfica, Texto, Aplicación, Correo electrónico&#10;&#10;Descripción generada automáticamente"/>
+            <wp:cNvGraphicFramePr>
+              <a:graphicFrameLocks xmlns:a="http://schemas.openxmlformats.org/drawingml/2006/main" noChangeAspect="1"/>
+            </wp:cNvGraphicFramePr>
+            <a:graphic xmlns:a="http://schemas.openxmlformats.org/drawingml/2006/main">
+              <a:graphicData uri="http://schemas.openxmlformats.org/drawingml/2006/picture">
+                <pic:pic xmlns:pic="http://schemas.openxmlformats.org/drawingml/2006/picture">
+                  <pic:nvPicPr>
+                    <pic:cNvPr id="31" name="Imagen 31" descr="Interfaz de usuario gráfica, Texto, Aplicación, Correo electrónico&#10;&#10;Descripción generada automáticamente"/>
+                    <pic:cNvPicPr/>
+                  </pic:nvPicPr>
+                  <pic:blipFill>
+                    <a:blip r:embed="rId38"/>
+                    <a:stretch>
+                      <a:fillRect/>
+                    </a:stretch>
+                  </pic:blipFill>
+                  <pic:spPr>
+                    <a:xfrm>
+                      <a:off x="0" y="0"/>
+                      <a:ext cx="4134238" cy="2843992"/>
+                    </a:xfrm>
+                    <a:prstGeom prst="rect">
+                      <a:avLst/>
+                    </a:prstGeom>
+                  </pic:spPr>
+                </pic:pic>
+              </a:graphicData>
+            </a:graphic>
+          </wp:inline>
+        </w:drawing>
+      </w:r>
+    </w:p>
+    <w:p/>
+    <w:p/>
+    <w:p/>
     <w:p/>
     <w:p/>
     <w:p/>

</xml_diff>